<commit_message>
add related works add approach
</commit_message>
<xml_diff>
--- a/thesis.docx
+++ b/thesis.docx
@@ -372,25 +372,6 @@
       <w:r>
         <w:t>By</w:t>
       </w:r>
-    </w:p>
-    <w:p>
-      <w:pPr>
-        <w:pStyle w:val="BodyText"/>
-        <w:rPr>
-          <w:b/>
-          <w:sz w:val="26"/>
-        </w:rPr>
-      </w:pPr>
-    </w:p>
-    <w:p>
-      <w:pPr>
-        <w:pStyle w:val="BodyText"/>
-        <w:spacing w:before="9"/>
-        <w:rPr>
-          <w:b/>
-          <w:sz w:val="32"/>
-        </w:rPr>
-      </w:pPr>
     </w:p>
     <w:p>
       <w:pPr>
@@ -658,15 +639,6 @@
     </w:p>
     <w:p>
       <w:pPr>
-        <w:pStyle w:val="BodyText"/>
-        <w:spacing w:before="6"/>
-        <w:rPr>
-          <w:b/>
-        </w:rPr>
-      </w:pPr>
-    </w:p>
-    <w:p>
-      <w:pPr>
         <w:spacing w:line="484" w:lineRule="auto"/>
         <w:ind w:left="2203" w:right="2115"/>
         <w:jc w:val="center"/>
@@ -1908,14 +1880,6 @@
     <w:p>
       <w:pPr>
         <w:pStyle w:val="BodyText"/>
-        <w:rPr>
-          <w:sz w:val="26"/>
-        </w:rPr>
-      </w:pPr>
-    </w:p>
-    <w:p>
-      <w:pPr>
-        <w:pStyle w:val="BodyText"/>
         <w:spacing w:before="218" w:line="448" w:lineRule="auto"/>
         <w:ind w:left="1000" w:right="7975"/>
       </w:pPr>
@@ -1985,15 +1949,6 @@
       <w:r>
         <w:t>Technology</w:t>
       </w:r>
-    </w:p>
-    <w:p>
-      <w:pPr>
-        <w:pStyle w:val="BodyText"/>
-        <w:spacing w:before="10"/>
-        <w:rPr>
-          <w:sz w:val="20"/>
-        </w:rPr>
-      </w:pPr>
     </w:p>
     <w:p>
       <w:pPr>
@@ -2990,6 +2945,35 @@
           <w:sz w:val="24"/>
           <w:szCs w:val="24"/>
         </w:rPr>
+        <w:t>Related Works</w:t>
+      </w:r>
+    </w:p>
+    <w:p>
+      <w:pPr>
+        <w:pStyle w:val="Heading1"/>
+        <w:numPr>
+          <w:ilvl w:val="1"/>
+          <w:numId w:val="24"/>
+        </w:numPr>
+        <w:jc w:val="left"/>
+        <w:rPr>
+          <w:b w:val="0"/>
+          <w:bCs w:val="0"/>
+          <w:i/>
+          <w:iCs/>
+          <w:sz w:val="24"/>
+          <w:szCs w:val="24"/>
+        </w:rPr>
+      </w:pPr>
+      <w:r>
+        <w:rPr>
+          <w:b w:val="0"/>
+          <w:bCs w:val="0"/>
+          <w:i/>
+          <w:iCs/>
+          <w:sz w:val="24"/>
+          <w:szCs w:val="24"/>
+        </w:rPr>
         <w:t>Approach</w:t>
       </w:r>
     </w:p>
@@ -3652,6 +3636,46 @@
     </w:p>
     <w:p>
       <w:pPr>
+        <w:pStyle w:val="Heading1"/>
+      </w:pPr>
+      <w:r>
+        <w:lastRenderedPageBreak/>
+        <w:t>Related Works</w:t>
+      </w:r>
+    </w:p>
+    <w:p>
+      <w:pPr>
+        <w:pStyle w:val="Heading1"/>
+      </w:pPr>
+    </w:p>
+    <w:p>
+      <w:pPr>
+        <w:pStyle w:val="Heading1"/>
+      </w:pPr>
+    </w:p>
+    <w:p>
+      <w:pPr>
+        <w:pStyle w:val="Heading1"/>
+        <w:numPr>
+          <w:ilvl w:val="0"/>
+          <w:numId w:val="28"/>
+        </w:numPr>
+        <w:jc w:val="left"/>
+      </w:pPr>
+    </w:p>
+    <w:p>
+      <w:pPr>
+        <w:rPr>
+          <w:sz w:val="24"/>
+          <w:szCs w:val="24"/>
+        </w:rPr>
+      </w:pPr>
+      <w:r>
+        <w:br w:type="page"/>
+      </w:r>
+    </w:p>
+    <w:p>
+      <w:pPr>
         <w:pStyle w:val="BodyText"/>
         <w:ind w:left="1718"/>
       </w:pPr>
@@ -3660,7 +3684,21 @@
       <w:pPr>
         <w:pStyle w:val="Heading1"/>
       </w:pPr>
-    </w:p>
+      <w:r>
+        <w:t>Approach</w:t>
+      </w:r>
+    </w:p>
+    <w:p>
+      <w:pPr>
+        <w:pStyle w:val="Heading1"/>
+      </w:pPr>
+      <w:r>
+        <w:t>DCT-FADE Approach</w:t>
+      </w:r>
+    </w:p>
+    <w:p/>
+    <w:p/>
+    <w:p/>
     <w:sectPr>
       <w:footerReference w:type="default" r:id="rId8"/>
       <w:pgSz w:w="11920" w:h="16840"/>
@@ -4364,6 +4402,119 @@
     </w:lvl>
   </w:abstractNum>
   <w:abstractNum w:abstractNumId="4" w15:restartNumberingAfterBreak="0">
+    <w:nsid w:val="2EA812AC"/>
+    <w:multiLevelType w:val="hybridMultilevel"/>
+    <w:tmpl w:val="F77E3F34"/>
+    <w:lvl w:ilvl="0" w:tplc="40090001">
+      <w:start w:val="1"/>
+      <w:numFmt w:val="bullet"/>
+      <w:lvlText w:val=""/>
+      <w:lvlJc w:val="left"/>
+      <w:pPr>
+        <w:ind w:left="1885" w:hanging="360"/>
+      </w:pPr>
+      <w:rPr>
+        <w:rFonts w:ascii="Symbol" w:hAnsi="Symbol" w:hint="default"/>
+      </w:rPr>
+    </w:lvl>
+    <w:lvl w:ilvl="1" w:tplc="40090003" w:tentative="1">
+      <w:start w:val="1"/>
+      <w:numFmt w:val="bullet"/>
+      <w:lvlText w:val="o"/>
+      <w:lvlJc w:val="left"/>
+      <w:pPr>
+        <w:ind w:left="2605" w:hanging="360"/>
+      </w:pPr>
+      <w:rPr>
+        <w:rFonts w:ascii="Courier New" w:hAnsi="Courier New" w:cs="Courier New" w:hint="default"/>
+      </w:rPr>
+    </w:lvl>
+    <w:lvl w:ilvl="2" w:tplc="40090005" w:tentative="1">
+      <w:start w:val="1"/>
+      <w:numFmt w:val="bullet"/>
+      <w:lvlText w:val=""/>
+      <w:lvlJc w:val="left"/>
+      <w:pPr>
+        <w:ind w:left="3325" w:hanging="360"/>
+      </w:pPr>
+      <w:rPr>
+        <w:rFonts w:ascii="Wingdings" w:hAnsi="Wingdings" w:hint="default"/>
+      </w:rPr>
+    </w:lvl>
+    <w:lvl w:ilvl="3" w:tplc="40090001" w:tentative="1">
+      <w:start w:val="1"/>
+      <w:numFmt w:val="bullet"/>
+      <w:lvlText w:val=""/>
+      <w:lvlJc w:val="left"/>
+      <w:pPr>
+        <w:ind w:left="4045" w:hanging="360"/>
+      </w:pPr>
+      <w:rPr>
+        <w:rFonts w:ascii="Symbol" w:hAnsi="Symbol" w:hint="default"/>
+      </w:rPr>
+    </w:lvl>
+    <w:lvl w:ilvl="4" w:tplc="40090003" w:tentative="1">
+      <w:start w:val="1"/>
+      <w:numFmt w:val="bullet"/>
+      <w:lvlText w:val="o"/>
+      <w:lvlJc w:val="left"/>
+      <w:pPr>
+        <w:ind w:left="4765" w:hanging="360"/>
+      </w:pPr>
+      <w:rPr>
+        <w:rFonts w:ascii="Courier New" w:hAnsi="Courier New" w:cs="Courier New" w:hint="default"/>
+      </w:rPr>
+    </w:lvl>
+    <w:lvl w:ilvl="5" w:tplc="40090005" w:tentative="1">
+      <w:start w:val="1"/>
+      <w:numFmt w:val="bullet"/>
+      <w:lvlText w:val=""/>
+      <w:lvlJc w:val="left"/>
+      <w:pPr>
+        <w:ind w:left="5485" w:hanging="360"/>
+      </w:pPr>
+      <w:rPr>
+        <w:rFonts w:ascii="Wingdings" w:hAnsi="Wingdings" w:hint="default"/>
+      </w:rPr>
+    </w:lvl>
+    <w:lvl w:ilvl="6" w:tplc="40090001" w:tentative="1">
+      <w:start w:val="1"/>
+      <w:numFmt w:val="bullet"/>
+      <w:lvlText w:val=""/>
+      <w:lvlJc w:val="left"/>
+      <w:pPr>
+        <w:ind w:left="6205" w:hanging="360"/>
+      </w:pPr>
+      <w:rPr>
+        <w:rFonts w:ascii="Symbol" w:hAnsi="Symbol" w:hint="default"/>
+      </w:rPr>
+    </w:lvl>
+    <w:lvl w:ilvl="7" w:tplc="40090003" w:tentative="1">
+      <w:start w:val="1"/>
+      <w:numFmt w:val="bullet"/>
+      <w:lvlText w:val="o"/>
+      <w:lvlJc w:val="left"/>
+      <w:pPr>
+        <w:ind w:left="6925" w:hanging="360"/>
+      </w:pPr>
+      <w:rPr>
+        <w:rFonts w:ascii="Courier New" w:hAnsi="Courier New" w:cs="Courier New" w:hint="default"/>
+      </w:rPr>
+    </w:lvl>
+    <w:lvl w:ilvl="8" w:tplc="40090005" w:tentative="1">
+      <w:start w:val="1"/>
+      <w:numFmt w:val="bullet"/>
+      <w:lvlText w:val=""/>
+      <w:lvlJc w:val="left"/>
+      <w:pPr>
+        <w:ind w:left="7645" w:hanging="360"/>
+      </w:pPr>
+      <w:rPr>
+        <w:rFonts w:ascii="Wingdings" w:hAnsi="Wingdings" w:hint="default"/>
+      </w:rPr>
+    </w:lvl>
+  </w:abstractNum>
+  <w:abstractNum w:abstractNumId="5" w15:restartNumberingAfterBreak="0">
     <w:nsid w:val="330C14B6"/>
     <w:multiLevelType w:val="hybridMultilevel"/>
     <w:tmpl w:val="8B8C10C2"/>
@@ -4482,7 +4633,7 @@
       </w:rPr>
     </w:lvl>
   </w:abstractNum>
-  <w:abstractNum w:abstractNumId="5" w15:restartNumberingAfterBreak="0">
+  <w:abstractNum w:abstractNumId="6" w15:restartNumberingAfterBreak="0">
     <w:nsid w:val="37BC7420"/>
     <w:multiLevelType w:val="hybridMultilevel"/>
     <w:tmpl w:val="6050784A"/>
@@ -4595,7 +4746,7 @@
       </w:rPr>
     </w:lvl>
   </w:abstractNum>
-  <w:abstractNum w:abstractNumId="6" w15:restartNumberingAfterBreak="0">
+  <w:abstractNum w:abstractNumId="7" w15:restartNumberingAfterBreak="0">
     <w:nsid w:val="3AFE729A"/>
     <w:multiLevelType w:val="hybridMultilevel"/>
     <w:tmpl w:val="BE543108"/>
@@ -4715,7 +4866,7 @@
       </w:rPr>
     </w:lvl>
   </w:abstractNum>
-  <w:abstractNum w:abstractNumId="7" w15:restartNumberingAfterBreak="0">
+  <w:abstractNum w:abstractNumId="8" w15:restartNumberingAfterBreak="0">
     <w:nsid w:val="3D6C1AC7"/>
     <w:multiLevelType w:val="hybridMultilevel"/>
     <w:tmpl w:val="F35EDF34"/>
@@ -4832,7 +4983,7 @@
       </w:rPr>
     </w:lvl>
   </w:abstractNum>
-  <w:abstractNum w:abstractNumId="8" w15:restartNumberingAfterBreak="0">
+  <w:abstractNum w:abstractNumId="9" w15:restartNumberingAfterBreak="0">
     <w:nsid w:val="3D896147"/>
     <w:multiLevelType w:val="hybridMultilevel"/>
     <w:tmpl w:val="6C464D58"/>
@@ -4949,7 +5100,7 @@
       </w:rPr>
     </w:lvl>
   </w:abstractNum>
-  <w:abstractNum w:abstractNumId="9" w15:restartNumberingAfterBreak="0">
+  <w:abstractNum w:abstractNumId="10" w15:restartNumberingAfterBreak="0">
     <w:nsid w:val="3F5907C7"/>
     <w:multiLevelType w:val="multilevel"/>
     <w:tmpl w:val="1D5E1D28"/>
@@ -5070,7 +5221,7 @@
       </w:rPr>
     </w:lvl>
   </w:abstractNum>
-  <w:abstractNum w:abstractNumId="10" w15:restartNumberingAfterBreak="0">
+  <w:abstractNum w:abstractNumId="11" w15:restartNumberingAfterBreak="0">
     <w:nsid w:val="426028F2"/>
     <w:multiLevelType w:val="hybridMultilevel"/>
     <w:tmpl w:val="224049EE"/>
@@ -5192,7 +5343,7 @@
       </w:rPr>
     </w:lvl>
   </w:abstractNum>
-  <w:abstractNum w:abstractNumId="11" w15:restartNumberingAfterBreak="0">
+  <w:abstractNum w:abstractNumId="12" w15:restartNumberingAfterBreak="0">
     <w:nsid w:val="43FB2B98"/>
     <w:multiLevelType w:val="hybridMultilevel"/>
     <w:tmpl w:val="3D3EC1E2"/>
@@ -5309,7 +5460,7 @@
       </w:rPr>
     </w:lvl>
   </w:abstractNum>
-  <w:abstractNum w:abstractNumId="12" w15:restartNumberingAfterBreak="0">
+  <w:abstractNum w:abstractNumId="13" w15:restartNumberingAfterBreak="0">
     <w:nsid w:val="483B3BCB"/>
     <w:multiLevelType w:val="hybridMultilevel"/>
     <w:tmpl w:val="47A05008"/>
@@ -5425,7 +5576,7 @@
       </w:rPr>
     </w:lvl>
   </w:abstractNum>
-  <w:abstractNum w:abstractNumId="13" w15:restartNumberingAfterBreak="0">
+  <w:abstractNum w:abstractNumId="14" w15:restartNumberingAfterBreak="0">
     <w:nsid w:val="4DCD7045"/>
     <w:multiLevelType w:val="multilevel"/>
     <w:tmpl w:val="4009001F"/>
@@ -5538,7 +5689,7 @@
       </w:rPr>
     </w:lvl>
   </w:abstractNum>
-  <w:abstractNum w:abstractNumId="14" w15:restartNumberingAfterBreak="0">
+  <w:abstractNum w:abstractNumId="15" w15:restartNumberingAfterBreak="0">
     <w:nsid w:val="55AE30AC"/>
     <w:multiLevelType w:val="hybridMultilevel"/>
     <w:tmpl w:val="03287C9A"/>
@@ -5655,7 +5806,7 @@
       </w:rPr>
     </w:lvl>
   </w:abstractNum>
-  <w:abstractNum w:abstractNumId="15" w15:restartNumberingAfterBreak="0">
+  <w:abstractNum w:abstractNumId="16" w15:restartNumberingAfterBreak="0">
     <w:nsid w:val="5C435250"/>
     <w:multiLevelType w:val="hybridMultilevel"/>
     <w:tmpl w:val="044AF146"/>
@@ -5772,7 +5923,7 @@
       </w:rPr>
     </w:lvl>
   </w:abstractNum>
-  <w:abstractNum w:abstractNumId="16" w15:restartNumberingAfterBreak="0">
+  <w:abstractNum w:abstractNumId="17" w15:restartNumberingAfterBreak="0">
     <w:nsid w:val="5CDE700B"/>
     <w:multiLevelType w:val="hybridMultilevel"/>
     <w:tmpl w:val="2BFE3528"/>
@@ -5890,7 +6041,7 @@
       </w:rPr>
     </w:lvl>
   </w:abstractNum>
-  <w:abstractNum w:abstractNumId="17" w15:restartNumberingAfterBreak="0">
+  <w:abstractNum w:abstractNumId="18" w15:restartNumberingAfterBreak="0">
     <w:nsid w:val="5D4B5159"/>
     <w:multiLevelType w:val="hybridMultilevel"/>
     <w:tmpl w:val="25127A18"/>
@@ -6010,7 +6161,7 @@
       </w:rPr>
     </w:lvl>
   </w:abstractNum>
-  <w:abstractNum w:abstractNumId="18" w15:restartNumberingAfterBreak="0">
+  <w:abstractNum w:abstractNumId="19" w15:restartNumberingAfterBreak="0">
     <w:nsid w:val="5DD7517F"/>
     <w:multiLevelType w:val="hybridMultilevel"/>
     <w:tmpl w:val="8E9C5FF0"/>
@@ -6127,7 +6278,7 @@
       </w:rPr>
     </w:lvl>
   </w:abstractNum>
-  <w:abstractNum w:abstractNumId="19" w15:restartNumberingAfterBreak="0">
+  <w:abstractNum w:abstractNumId="20" w15:restartNumberingAfterBreak="0">
     <w:nsid w:val="62DC703C"/>
     <w:multiLevelType w:val="hybridMultilevel"/>
     <w:tmpl w:val="DDFA67BA"/>
@@ -6248,7 +6399,7 @@
       </w:rPr>
     </w:lvl>
   </w:abstractNum>
-  <w:abstractNum w:abstractNumId="20" w15:restartNumberingAfterBreak="0">
+  <w:abstractNum w:abstractNumId="21" w15:restartNumberingAfterBreak="0">
     <w:nsid w:val="6A5919B0"/>
     <w:multiLevelType w:val="hybridMultilevel"/>
     <w:tmpl w:val="566CD56C"/>
@@ -6365,7 +6516,7 @@
       </w:rPr>
     </w:lvl>
   </w:abstractNum>
-  <w:abstractNum w:abstractNumId="21" w15:restartNumberingAfterBreak="0">
+  <w:abstractNum w:abstractNumId="22" w15:restartNumberingAfterBreak="0">
     <w:nsid w:val="6CEB376C"/>
     <w:multiLevelType w:val="hybridMultilevel"/>
     <w:tmpl w:val="F4F29E60"/>
@@ -6478,7 +6629,7 @@
       </w:rPr>
     </w:lvl>
   </w:abstractNum>
-  <w:abstractNum w:abstractNumId="22" w15:restartNumberingAfterBreak="0">
+  <w:abstractNum w:abstractNumId="23" w15:restartNumberingAfterBreak="0">
     <w:nsid w:val="6D272FB0"/>
     <w:multiLevelType w:val="hybridMultilevel"/>
     <w:tmpl w:val="132E0C1A"/>
@@ -6591,7 +6742,7 @@
       </w:rPr>
     </w:lvl>
   </w:abstractNum>
-  <w:abstractNum w:abstractNumId="23" w15:restartNumberingAfterBreak="0">
+  <w:abstractNum w:abstractNumId="24" w15:restartNumberingAfterBreak="0">
     <w:nsid w:val="71EE7EE7"/>
     <w:multiLevelType w:val="hybridMultilevel"/>
     <w:tmpl w:val="7F0088FE"/>
@@ -6708,7 +6859,7 @@
       </w:rPr>
     </w:lvl>
   </w:abstractNum>
-  <w:abstractNum w:abstractNumId="24" w15:restartNumberingAfterBreak="0">
+  <w:abstractNum w:abstractNumId="25" w15:restartNumberingAfterBreak="0">
     <w:nsid w:val="73084CE8"/>
     <w:multiLevelType w:val="hybridMultilevel"/>
     <w:tmpl w:val="4AA60EE2"/>
@@ -6828,7 +6979,7 @@
       </w:rPr>
     </w:lvl>
   </w:abstractNum>
-  <w:abstractNum w:abstractNumId="25" w15:restartNumberingAfterBreak="0">
+  <w:abstractNum w:abstractNumId="26" w15:restartNumberingAfterBreak="0">
     <w:nsid w:val="76F26199"/>
     <w:multiLevelType w:val="hybridMultilevel"/>
     <w:tmpl w:val="F4587C6A"/>
@@ -6914,7 +7065,7 @@
       </w:pPr>
     </w:lvl>
   </w:abstractNum>
-  <w:abstractNum w:abstractNumId="26" w15:restartNumberingAfterBreak="0">
+  <w:abstractNum w:abstractNumId="27" w15:restartNumberingAfterBreak="0">
     <w:nsid w:val="7A277379"/>
     <w:multiLevelType w:val="hybridMultilevel"/>
     <w:tmpl w:val="878467C0"/>
@@ -7035,82 +7186,85 @@
     <w:abstractNumId w:val="0"/>
   </w:num>
   <w:num w:numId="2" w16cid:durableId="2120295305">
-    <w:abstractNumId w:val="15"/>
+    <w:abstractNumId w:val="16"/>
   </w:num>
   <w:num w:numId="3" w16cid:durableId="1526862643">
-    <w:abstractNumId w:val="7"/>
+    <w:abstractNumId w:val="8"/>
   </w:num>
   <w:num w:numId="4" w16cid:durableId="1186603198">
-    <w:abstractNumId w:val="23"/>
+    <w:abstractNumId w:val="24"/>
   </w:num>
   <w:num w:numId="5" w16cid:durableId="1912079732">
-    <w:abstractNumId w:val="16"/>
+    <w:abstractNumId w:val="17"/>
   </w:num>
   <w:num w:numId="6" w16cid:durableId="588074942">
-    <w:abstractNumId w:val="17"/>
+    <w:abstractNumId w:val="18"/>
   </w:num>
   <w:num w:numId="7" w16cid:durableId="173542504">
-    <w:abstractNumId w:val="26"/>
+    <w:abstractNumId w:val="27"/>
   </w:num>
   <w:num w:numId="8" w16cid:durableId="1241790649">
-    <w:abstractNumId w:val="18"/>
+    <w:abstractNumId w:val="19"/>
   </w:num>
   <w:num w:numId="9" w16cid:durableId="1228759609">
     <w:abstractNumId w:val="2"/>
   </w:num>
   <w:num w:numId="10" w16cid:durableId="151608649">
-    <w:abstractNumId w:val="19"/>
+    <w:abstractNumId w:val="20"/>
   </w:num>
   <w:num w:numId="11" w16cid:durableId="1504659681">
-    <w:abstractNumId w:val="12"/>
+    <w:abstractNumId w:val="13"/>
   </w:num>
   <w:num w:numId="12" w16cid:durableId="512843278">
-    <w:abstractNumId w:val="6"/>
+    <w:abstractNumId w:val="7"/>
   </w:num>
   <w:num w:numId="13" w16cid:durableId="645356456">
     <w:abstractNumId w:val="3"/>
   </w:num>
   <w:num w:numId="14" w16cid:durableId="1635407375">
-    <w:abstractNumId w:val="24"/>
+    <w:abstractNumId w:val="25"/>
   </w:num>
   <w:num w:numId="15" w16cid:durableId="962855199">
-    <w:abstractNumId w:val="8"/>
+    <w:abstractNumId w:val="9"/>
   </w:num>
   <w:num w:numId="16" w16cid:durableId="537280973">
+    <w:abstractNumId w:val="12"/>
+  </w:num>
+  <w:num w:numId="17" w16cid:durableId="907616955">
+    <w:abstractNumId w:val="21"/>
+  </w:num>
+  <w:num w:numId="18" w16cid:durableId="1937058583">
     <w:abstractNumId w:val="11"/>
   </w:num>
-  <w:num w:numId="17" w16cid:durableId="907616955">
-    <w:abstractNumId w:val="20"/>
-  </w:num>
-  <w:num w:numId="18" w16cid:durableId="1937058583">
-    <w:abstractNumId w:val="10"/>
-  </w:num>
   <w:num w:numId="19" w16cid:durableId="1438595371">
-    <w:abstractNumId w:val="4"/>
+    <w:abstractNumId w:val="5"/>
   </w:num>
   <w:num w:numId="20" w16cid:durableId="417486118">
-    <w:abstractNumId w:val="14"/>
+    <w:abstractNumId w:val="15"/>
   </w:num>
   <w:num w:numId="21" w16cid:durableId="1886527967">
     <w:abstractNumId w:val="1"/>
   </w:num>
   <w:num w:numId="22" w16cid:durableId="2020544636">
-    <w:abstractNumId w:val="9"/>
+    <w:abstractNumId w:val="10"/>
   </w:num>
   <w:num w:numId="23" w16cid:durableId="237525434">
-    <w:abstractNumId w:val="25"/>
+    <w:abstractNumId w:val="26"/>
   </w:num>
   <w:num w:numId="24" w16cid:durableId="646395467">
-    <w:abstractNumId w:val="13"/>
+    <w:abstractNumId w:val="14"/>
   </w:num>
   <w:num w:numId="25" w16cid:durableId="400492251">
-    <w:abstractNumId w:val="5"/>
+    <w:abstractNumId w:val="6"/>
   </w:num>
   <w:num w:numId="26" w16cid:durableId="887841687">
-    <w:abstractNumId w:val="21"/>
+    <w:abstractNumId w:val="22"/>
   </w:num>
   <w:num w:numId="27" w16cid:durableId="769398527">
-    <w:abstractNumId w:val="22"/>
+    <w:abstractNumId w:val="23"/>
+  </w:num>
+  <w:num w:numId="28" w16cid:durableId="1000431723">
+    <w:abstractNumId w:val="4"/>
   </w:num>
 </w:numbering>
 </file>

</xml_diff>